<commit_message>
updating instructions for mac (to be deleted later)
</commit_message>
<xml_diff>
--- a/scripts/CRU_Instructions_BG_update.docx
+++ b/scripts/CRU_Instructions_BG_update.docx
@@ -852,17 +852,16 @@
           <w:rFonts w:ascii="Garamond" w:cs="Garamond" w:eastAsia="Garamond" w:hAnsi="Garamond"/>
           <w:sz w:val="24"/>
           <w:szCs w:val="24"/>
-          <w:u w:val="none"/>
-        </w:rPr>
-      </w:pPr>
-      <w:r>
-        <w:rPr>
-          <w:rFonts w:ascii="Garamond" w:cs="Garamond" w:eastAsia="Garamond" w:hAnsi="Garamond"/>
-          <w:sz w:val="24"/>
-          <w:szCs w:val="24"/>
-          <w:rtl w:val="0"/>
-        </w:rPr>
-        <w:t xml:space="preserve">cd into the CRU directory, ie: </w:t>
+        </w:rPr>
+      </w:pPr>
+      <w:r>
+        <w:rPr>
+          <w:rFonts w:ascii="Garamond" w:cs="Garamond" w:eastAsia="Garamond" w:hAnsi="Garamond"/>
+          <w:sz w:val="24"/>
+          <w:szCs w:val="24"/>
+          <w:rtl w:val="0"/>
+        </w:rPr>
+        <w:t xml:space="preserve">- cd into badc: </w:t>
       </w:r>
       <w:r>
         <w:rPr>
@@ -872,7 +871,7 @@
           <w:shd w:fill="d9d9d9" w:val="clear"/>
           <w:rtl w:val="0"/>
         </w:rPr>
-        <w:t xml:space="preserve">cd cru</w:t>
+        <w:t xml:space="preserve">cd badc  </w:t>
       </w:r>
     </w:p>
     <w:p>
@@ -887,17 +886,16 @@
           <w:rFonts w:ascii="Garamond" w:cs="Garamond" w:eastAsia="Garamond" w:hAnsi="Garamond"/>
           <w:sz w:val="24"/>
           <w:szCs w:val="24"/>
-          <w:u w:val="none"/>
-        </w:rPr>
-      </w:pPr>
-      <w:r>
-        <w:rPr>
-          <w:rFonts w:ascii="Garamond" w:cs="Garamond" w:eastAsia="Garamond" w:hAnsi="Garamond"/>
-          <w:sz w:val="24"/>
-          <w:szCs w:val="24"/>
-          <w:rtl w:val="0"/>
-        </w:rPr>
-        <w:t xml:space="preserve">cd into data folder: </w:t>
+        </w:rPr>
+      </w:pPr>
+      <w:r>
+        <w:rPr>
+          <w:rFonts w:ascii="Garamond" w:cs="Garamond" w:eastAsia="Garamond" w:hAnsi="Garamond"/>
+          <w:sz w:val="24"/>
+          <w:szCs w:val="24"/>
+          <w:rtl w:val="0"/>
+        </w:rPr>
+        <w:t xml:space="preserve">- cd into cru: </w:t>
       </w:r>
       <w:r>
         <w:rPr>
@@ -907,7 +905,148 @@
           <w:shd w:fill="d9d9d9" w:val="clear"/>
           <w:rtl w:val="0"/>
         </w:rPr>
+        <w:t xml:space="preserve">cd cru</w:t>
+      </w:r>
+    </w:p>
+    <w:p>
+      <w:pPr>
+        <w:numPr>
+          <w:ilvl w:val="0"/>
+          <w:numId w:val="1"/>
+        </w:numPr>
+        <w:spacing w:after="0" w:line="276" w:lineRule="auto"/>
+        <w:ind w:left="720" w:hanging="360"/>
+        <w:rPr>
+          <w:rFonts w:ascii="Garamond" w:cs="Garamond" w:eastAsia="Garamond" w:hAnsi="Garamond"/>
+          <w:sz w:val="24"/>
+          <w:szCs w:val="24"/>
+        </w:rPr>
+      </w:pPr>
+      <w:r>
+        <w:rPr>
+          <w:rFonts w:ascii="Garamond" w:cs="Garamond" w:eastAsia="Garamond" w:hAnsi="Garamond"/>
+          <w:sz w:val="24"/>
+          <w:szCs w:val="24"/>
+          <w:rtl w:val="0"/>
+        </w:rPr>
+        <w:t xml:space="preserve">- cd into data folder: </w:t>
+      </w:r>
+      <w:r>
+        <w:rPr>
+          <w:rFonts w:ascii="Garamond" w:cs="Garamond" w:eastAsia="Garamond" w:hAnsi="Garamond"/>
+          <w:sz w:val="24"/>
+          <w:szCs w:val="24"/>
+          <w:shd w:fill="d9d9d9" w:val="clear"/>
+          <w:rtl w:val="0"/>
+        </w:rPr>
         <w:t xml:space="preserve">cd data  </w:t>
+      </w:r>
+    </w:p>
+    <w:p>
+      <w:pPr>
+        <w:numPr>
+          <w:ilvl w:val="0"/>
+          <w:numId w:val="1"/>
+        </w:numPr>
+        <w:spacing w:after="0" w:line="276" w:lineRule="auto"/>
+        <w:ind w:left="720" w:hanging="360"/>
+        <w:rPr>
+          <w:rFonts w:ascii="Garamond" w:cs="Garamond" w:eastAsia="Garamond" w:hAnsi="Garamond"/>
+          <w:sz w:val="24"/>
+          <w:szCs w:val="24"/>
+        </w:rPr>
+      </w:pPr>
+      <w:r>
+        <w:rPr>
+          <w:rFonts w:ascii="Garamond" w:cs="Garamond" w:eastAsia="Garamond" w:hAnsi="Garamond"/>
+          <w:sz w:val="24"/>
+          <w:szCs w:val="24"/>
+          <w:rtl w:val="0"/>
+        </w:rPr>
+        <w:t xml:space="preserve">- cd into the relevant folder: </w:t>
+      </w:r>
+      <w:r>
+        <w:rPr>
+          <w:rFonts w:ascii="Garamond" w:cs="Garamond" w:eastAsia="Garamond" w:hAnsi="Garamond"/>
+          <w:sz w:val="24"/>
+          <w:szCs w:val="24"/>
+          <w:shd w:fill="d9d9d9" w:val="clear"/>
+          <w:rtl w:val="0"/>
+        </w:rPr>
+        <w:t xml:space="preserve">cd cru_ts</w:t>
+      </w:r>
+    </w:p>
+    <w:p>
+      <w:pPr>
+        <w:numPr>
+          <w:ilvl w:val="0"/>
+          <w:numId w:val="1"/>
+        </w:numPr>
+        <w:spacing w:after="0" w:line="276" w:lineRule="auto"/>
+        <w:ind w:left="720" w:hanging="360"/>
+        <w:rPr>
+          <w:rFonts w:ascii="Garamond" w:cs="Garamond" w:eastAsia="Garamond" w:hAnsi="Garamond"/>
+          <w:sz w:val="24"/>
+          <w:szCs w:val="24"/>
+        </w:rPr>
+      </w:pPr>
+      <w:r>
+        <w:rPr>
+          <w:rFonts w:ascii="Garamond" w:cs="Garamond" w:eastAsia="Garamond" w:hAnsi="Garamond"/>
+          <w:sz w:val="24"/>
+          <w:szCs w:val="24"/>
+          <w:rtl w:val="0"/>
+        </w:rPr>
+        <w:t xml:space="preserve">- cd to most recent cru: </w:t>
+      </w:r>
+      <w:r>
+        <w:rPr>
+          <w:rFonts w:ascii="Garamond" w:cs="Garamond" w:eastAsia="Garamond" w:hAnsi="Garamond"/>
+          <w:sz w:val="24"/>
+          <w:szCs w:val="24"/>
+          <w:shd w:fill="d9d9d9" w:val="clear"/>
+          <w:rtl w:val="0"/>
+        </w:rPr>
+        <w:t xml:space="preserve">cd cru_ts_4.03</w:t>
+      </w:r>
+    </w:p>
+    <w:p>
+      <w:pPr>
+        <w:numPr>
+          <w:ilvl w:val="0"/>
+          <w:numId w:val="1"/>
+        </w:numPr>
+        <w:spacing w:after="0" w:line="276" w:lineRule="auto"/>
+        <w:ind w:left="720" w:hanging="360"/>
+        <w:rPr>
+          <w:rFonts w:ascii="Garamond" w:cs="Garamond" w:eastAsia="Garamond" w:hAnsi="Garamond"/>
+          <w:sz w:val="24"/>
+          <w:szCs w:val="24"/>
+        </w:rPr>
+      </w:pPr>
+      <w:r>
+        <w:rPr>
+          <w:rFonts w:ascii="Garamond" w:cs="Garamond" w:eastAsia="Garamond" w:hAnsi="Garamond"/>
+          <w:sz w:val="24"/>
+          <w:szCs w:val="24"/>
+          <w:rtl w:val="0"/>
+        </w:rPr>
+        <w:t xml:space="preserve">- cd into data again: </w:t>
+      </w:r>
+      <w:r>
+        <w:rPr>
+          <w:rFonts w:ascii="Garamond" w:cs="Garamond" w:eastAsia="Garamond" w:hAnsi="Garamond"/>
+          <w:sz w:val="24"/>
+          <w:szCs w:val="24"/>
+          <w:shd w:fill="d9d9d9" w:val="clear"/>
+          <w:rtl w:val="0"/>
+        </w:rPr>
+        <w:t xml:space="preserve">cd data</w:t>
+      </w:r>
+      <w:r>
+        <w:rPr>
+          <w:rtl w:val="0"/>
+        </w:rPr>
       </w:r>
     </w:p>
     <w:p>
@@ -3761,7 +3900,7 @@
 
 <file path=customXML/item1.xml><?xml version="1.0" encoding="utf-8"?>
 <go:gDocsCustomXmlDataStorage xmlns:go="http://customooxmlschemas.google.com/" xmlns:r="http://schemas.openxmlformats.org/officeDocument/2006/relationships">
-  <go:docsCustomData xmlns:go="http://customooxmlschemas.google.com/" roundtripDataSignature="AMtx7mgoiL/4LtSTo+LL9mMP0hAmutacsA==">AMUW2mUV71eyWfq8qLu0R3YPX+pzQbEBHRnAO9E4ThcJWp0vDMJBj9Dx8WyPcL+6XldZmTELTDKr/TlDvmVZ7DUAEVtyS7H3wyj5rDEVwH7ih/JIIbTQsL9VYytSzbbiSKTWGI0uRWgV</go:docsCustomData>
+  <go:docsCustomData xmlns:go="http://customooxmlschemas.google.com/" roundtripDataSignature="AMtx7mgoiL/4LtSTo+LL9mMP0hAmutacsA==">AMUW2mWuHgopWNnYmw/MEH0eBIB3LnWsK+FzMRhnYgUSayZueNOdYkt2GIn4F+ho6h8DEtRY2pXIPNuM2VsK3rS2aN6BR53qLtFz0+QHit0uk9cY27ZjiGocwEzIjylfAFf1GOaqbFUk</go:docsCustomData>
 </go:gDocsCustomXmlDataStorage>
 </file>
 

</xml_diff>